<commit_message>
Inclusão de link para figura para melhor visualização.
</commit_message>
<xml_diff>
--- a/CAP392-01-Eventos/documentos/Relatório - Luiz Wagner T Nascimento - Eventos (Grupo 2).docx
+++ b/CAP392-01-Eventos/documentos/Relatório - Luiz Wagner T Nascimento - Eventos (Grupo 2).docx
@@ -2370,27 +2370,17 @@
           <w:color w:val="0F243E" w:themeColor="text2" w:themeShade="80"/>
           <w:sz w:val="22"/>
         </w:rPr>
-        <w:t xml:space="preserve">Modelo de Classes </w:t>
-      </w:r>
+        <w:t xml:space="preserve">Modelo de Classes com modificações após </w:t>
+      </w:r>
+      <w:proofErr w:type="gramStart"/>
       <w:r>
         <w:rPr>
           <w:b w:val="0"/>
           <w:color w:val="0F243E" w:themeColor="text2" w:themeShade="80"/>
           <w:sz w:val="22"/>
         </w:rPr>
-        <w:t xml:space="preserve">com modificações após </w:t>
-      </w:r>
-      <w:proofErr w:type="gramStart"/>
-      <w:r>
-        <w:rPr>
-          <w:b w:val="0"/>
-          <w:color w:val="0F243E" w:themeColor="text2" w:themeShade="80"/>
-          <w:sz w:val="22"/>
-        </w:rPr>
         <w:t>implementação</w:t>
       </w:r>
-      <w:bookmarkStart w:id="0" w:name="_GoBack"/>
-      <w:bookmarkEnd w:id="0"/>
       <w:proofErr w:type="gramEnd"/>
     </w:p>
     <w:p>
@@ -2408,6 +2398,34 @@
           <w:lang w:eastAsia="pt-BR"/>
         </w:rPr>
       </w:pPr>
+      <w:hyperlink r:id="rId13" w:history="1">
+        <w:r>
+          <w:rPr>
+            <w:rStyle w:val="Hyperlink"/>
+            <w:b w:val="0"/>
+            <w:bCs w:val="0"/>
+            <w:noProof/>
+            <w:sz w:val="22"/>
+            <w:szCs w:val="22"/>
+            <w:lang w:eastAsia="pt-BR"/>
+          </w:rPr>
+          <w:t>..\modelo\Eventos-</w:t>
+        </w:r>
+        <w:bookmarkStart w:id="0" w:name="_GoBack"/>
+        <w:bookmarkEnd w:id="0"/>
+        <w:r>
+          <w:rPr>
+            <w:rStyle w:val="Hyperlink"/>
+            <w:b w:val="0"/>
+            <w:bCs w:val="0"/>
+            <w:noProof/>
+            <w:sz w:val="22"/>
+            <w:szCs w:val="22"/>
+            <w:lang w:eastAsia="pt-BR"/>
+          </w:rPr>
+          <w:t>modificações.png</w:t>
+        </w:r>
+      </w:hyperlink>
     </w:p>
     <w:p>
       <w:pPr>
@@ -2475,7 +2493,7 @@
       </w:r>
     </w:p>
     <w:sectPr>
-      <w:footerReference w:type="default" r:id="rId13"/>
+      <w:footerReference w:type="default" r:id="rId14"/>
       <w:pgSz w:w="11906" w:h="16838"/>
       <w:pgMar w:top="1134" w:right="1134" w:bottom="1134" w:left="1134" w:header="709" w:footer="709" w:gutter="0"/>
       <w:pgNumType w:start="1"/>
@@ -5740,7 +5758,7 @@
 </file>
 
 <file path=customXml/itemProps1.xml><?xml version="1.0" encoding="utf-8"?>
-<ds:datastoreItem xmlns:ds="http://schemas.openxmlformats.org/officeDocument/2006/customXml" ds:itemID="{6975A0B4-45BD-47CC-A663-E420FEB8ADD5}">
+<ds:datastoreItem xmlns:ds="http://schemas.openxmlformats.org/officeDocument/2006/customXml" ds:itemID="{BF6B9DA1-75D0-4773-8182-43AF6DCA3754}">
   <ds:schemaRefs>
     <ds:schemaRef ds:uri="http://schemas.openxmlformats.org/officeDocument/2006/bibliography"/>
   </ds:schemaRefs>

</xml_diff>